<commit_message>
updated Table of Scenarios with git clone scenario
</commit_message>
<xml_diff>
--- a/Table of Scenarios.docx
+++ b/Table of Scenarios.docx
@@ -329,19 +329,7 @@
               <w:rPr>
                 <w:lang w:val="en-US"/>
               </w:rPr>
-              <w:t xml:space="preserve">If you’ve set a </w:t>
-            </w:r>
-            <w:r>
-              <w:rPr>
-                <w:lang w:val="en-US"/>
-              </w:rPr>
-              <w:t>passphrase</w:t>
-            </w:r>
-            <w:r>
-              <w:rPr>
-                <w:lang w:val="en-US"/>
-              </w:rPr>
-              <w:t xml:space="preserve"> for </w:t>
+              <w:t xml:space="preserve">If you’ve set a passphrase for </w:t>
             </w:r>
             <w:proofErr w:type="spellStart"/>
             <w:r>
@@ -355,19 +343,7 @@
               <w:rPr>
                 <w:lang w:val="en-US"/>
               </w:rPr>
-              <w:t xml:space="preserve"> keys, you’ll need to type in that </w:t>
-            </w:r>
-            <w:r>
-              <w:rPr>
-                <w:lang w:val="en-US"/>
-              </w:rPr>
-              <w:t>passphrase</w:t>
-            </w:r>
-            <w:r>
-              <w:rPr>
-                <w:lang w:val="en-US"/>
-              </w:rPr>
-              <w:t>. If you didn’t set a passphrase, then just hit Enter.</w:t>
+              <w:t xml:space="preserve"> keys, you’ll need to type in that passphrase. If you didn’t set a passphrase, then just hit Enter.</w:t>
             </w:r>
           </w:p>
           <w:p>
@@ -875,57 +851,21 @@
               <w:rPr>
                 <w:lang w:val="en-US"/>
               </w:rPr>
-              <w:t xml:space="preserve"> tag </w:t>
-            </w:r>
-            <w:r>
-              <w:rPr>
-                <w:lang w:val="en-US"/>
-              </w:rPr>
-              <w:t>-</w:t>
-            </w:r>
-            <w:r>
-              <w:rPr>
-                <w:lang w:val="en-US"/>
-              </w:rPr>
-              <w:t>l</w:t>
-            </w:r>
-            <w:r>
-              <w:rPr>
-                <w:lang w:val="en-US"/>
-              </w:rPr>
-              <w:t xml:space="preserve"> “a*” will find all tags starting with “a”. Similarly, </w:t>
-            </w:r>
-            <w:proofErr w:type="spellStart"/>
-            <w:r>
-              <w:rPr>
-                <w:lang w:val="en-US"/>
-              </w:rPr>
-              <w:t>git</w:t>
-            </w:r>
-            <w:proofErr w:type="spellEnd"/>
-            <w:r>
-              <w:rPr>
-                <w:lang w:val="en-US"/>
-              </w:rPr>
-              <w:t xml:space="preserve"> tag </w:t>
-            </w:r>
-            <w:r>
-              <w:rPr>
-                <w:lang w:val="en-US"/>
-              </w:rPr>
-              <w:t>-</w:t>
-            </w:r>
-            <w:r>
-              <w:rPr>
-                <w:lang w:val="en-US"/>
-              </w:rPr>
-              <w:t>l</w:t>
-            </w:r>
-            <w:r>
-              <w:rPr>
-                <w:lang w:val="en-US"/>
-              </w:rPr>
-              <w:t xml:space="preserve"> “*s” will find all tags ending with “s”.</w:t>
+              <w:t xml:space="preserve"> tag -l “a*” will find all tags starting with “a”. Similarly, </w:t>
+            </w:r>
+            <w:proofErr w:type="spellStart"/>
+            <w:r>
+              <w:rPr>
+                <w:lang w:val="en-US"/>
+              </w:rPr>
+              <w:t>git</w:t>
+            </w:r>
+            <w:proofErr w:type="spellEnd"/>
+            <w:r>
+              <w:rPr>
+                <w:lang w:val="en-US"/>
+              </w:rPr>
+              <w:t xml:space="preserve"> tag -l “*s” will find all tags ending with “s”.</w:t>
             </w:r>
           </w:p>
         </w:tc>
@@ -984,13 +924,7 @@
               <w:rPr>
                 <w:lang w:val="en-US"/>
               </w:rPr>
-              <w:t xml:space="preserve">This shows the 4 most recent commits and the full checksum. </w:t>
-            </w:r>
-            <w:r>
-              <w:rPr>
-                <w:lang w:val="en-US"/>
-              </w:rPr>
-              <w:t>Press Enter to see farther back, or q to quit.</w:t>
+              <w:t>This shows the 4 most recent commits and the full checksum. Press Enter to see farther back, or q to quit.</w:t>
             </w:r>
           </w:p>
           <w:p>
@@ -1361,8 +1295,12 @@
                 <w:lang w:val="en-US"/>
               </w:rPr>
             </w:pPr>
-            <w:bookmarkStart w:id="0" w:name="_GoBack"/>
-            <w:bookmarkEnd w:id="0"/>
+            <w:r>
+              <w:rPr>
+                <w:lang w:val="en-US"/>
+              </w:rPr>
+              <w:t>Cloning someone else’s repository</w:t>
+            </w:r>
           </w:p>
         </w:tc>
         <w:tc>
@@ -1375,6 +1313,61 @@
                 <w:lang w:val="en-US"/>
               </w:rPr>
             </w:pPr>
+            <w:proofErr w:type="spellStart"/>
+            <w:r>
+              <w:rPr>
+                <w:lang w:val="en-US"/>
+              </w:rPr>
+              <w:t>git</w:t>
+            </w:r>
+            <w:proofErr w:type="spellEnd"/>
+            <w:r>
+              <w:rPr>
+                <w:lang w:val="en-US"/>
+              </w:rPr>
+              <w:t xml:space="preserve"> clone &lt;</w:t>
+            </w:r>
+            <w:proofErr w:type="spellStart"/>
+            <w:r>
+              <w:rPr>
+                <w:lang w:val="en-US"/>
+              </w:rPr>
+              <w:t>ssh</w:t>
+            </w:r>
+            <w:proofErr w:type="spellEnd"/>
+            <w:r>
+              <w:rPr>
+                <w:lang w:val="en-US"/>
+              </w:rPr>
+              <w:t xml:space="preserve"> key&gt; &lt;target folder&gt;</w:t>
+            </w:r>
+          </w:p>
+          <w:p>
+            <w:pPr>
+              <w:rPr>
+                <w:lang w:val="en-US"/>
+              </w:rPr>
+            </w:pPr>
+            <w:r>
+              <w:rPr>
+                <w:lang w:val="en-US"/>
+              </w:rPr>
+              <w:t xml:space="preserve">If you’re already in your target folder, just put a </w:t>
+            </w:r>
+            <w:proofErr w:type="spellStart"/>
+            <w:r>
+              <w:rPr>
+                <w:lang w:val="en-US"/>
+              </w:rPr>
+              <w:t>fullstop</w:t>
+            </w:r>
+            <w:proofErr w:type="spellEnd"/>
+            <w:r>
+              <w:rPr>
+                <w:lang w:val="en-US"/>
+              </w:rPr>
+              <w:t xml:space="preserve"> instead of the whole folder path.</w:t>
+            </w:r>
           </w:p>
         </w:tc>
       </w:tr>
@@ -1385,6 +1378,8 @@
           <w:lang w:val="en-US"/>
         </w:rPr>
       </w:pPr>
+      <w:bookmarkStart w:id="0" w:name="_GoBack"/>
+      <w:bookmarkEnd w:id="0"/>
     </w:p>
     <w:sectPr>
       <w:pgSz w:w="11906" w:h="16838"/>

</xml_diff>

<commit_message>
corrected git clone scenario
</commit_message>
<xml_diff>
--- a/Table of Scenarios.docx
+++ b/Table of Scenarios.docx
@@ -94,40 +94,24 @@
                 <w:lang w:val="en-US"/>
               </w:rPr>
             </w:pPr>
-            <w:proofErr w:type="spellStart"/>
-            <w:r>
-              <w:rPr>
-                <w:lang w:val="en-US"/>
-              </w:rPr>
-              <w:t>git</w:t>
-            </w:r>
-            <w:proofErr w:type="spellEnd"/>
-            <w:r>
-              <w:rPr>
-                <w:lang w:val="en-US"/>
-              </w:rPr>
-              <w:t xml:space="preserve"> commit -a</w:t>
-            </w:r>
-          </w:p>
-          <w:p>
-            <w:pPr>
-              <w:rPr>
-                <w:lang w:val="en-US"/>
-              </w:rPr>
-            </w:pPr>
-            <w:proofErr w:type="spellStart"/>
-            <w:r>
-              <w:rPr>
-                <w:lang w:val="en-US"/>
-              </w:rPr>
-              <w:t>git</w:t>
-            </w:r>
-            <w:proofErr w:type="spellEnd"/>
-            <w:r>
-              <w:rPr>
-                <w:lang w:val="en-US"/>
-              </w:rPr>
-              <w:t xml:space="preserve"> commit *</w:t>
+            <w:r>
+              <w:rPr>
+                <w:lang w:val="en-US"/>
+              </w:rPr>
+              <w:t>git commit -a</w:t>
+            </w:r>
+          </w:p>
+          <w:p>
+            <w:pPr>
+              <w:rPr>
+                <w:lang w:val="en-US"/>
+              </w:rPr>
+            </w:pPr>
+            <w:r>
+              <w:rPr>
+                <w:lang w:val="en-US"/>
+              </w:rPr>
+              <w:t>git commit *</w:t>
             </w:r>
           </w:p>
         </w:tc>
@@ -161,102 +145,24 @@
                 <w:lang w:val="en-US"/>
               </w:rPr>
             </w:pPr>
-            <w:proofErr w:type="spellStart"/>
-            <w:r>
-              <w:rPr>
-                <w:lang w:val="en-US"/>
-              </w:rPr>
-              <w:t>git</w:t>
-            </w:r>
-            <w:proofErr w:type="spellEnd"/>
-            <w:r>
-              <w:rPr>
-                <w:lang w:val="en-US"/>
-              </w:rPr>
-              <w:t xml:space="preserve"> commit -m &lt;your message&gt;</w:t>
-            </w:r>
-          </w:p>
-          <w:p>
-            <w:pPr>
-              <w:rPr>
-                <w:lang w:val="en-US"/>
-              </w:rPr>
-            </w:pPr>
-            <w:r>
-              <w:rPr>
-                <w:lang w:val="en-US"/>
-              </w:rPr>
-              <w:t xml:space="preserve">Press </w:t>
-            </w:r>
-            <w:proofErr w:type="spellStart"/>
-            <w:r>
-              <w:rPr>
-                <w:lang w:val="en-US"/>
-              </w:rPr>
-              <w:t>i</w:t>
-            </w:r>
-            <w:proofErr w:type="spellEnd"/>
-            <w:r>
-              <w:rPr>
-                <w:lang w:val="en-US"/>
-              </w:rPr>
-              <w:t xml:space="preserve">, </w:t>
-            </w:r>
-            <w:proofErr w:type="gramStart"/>
-            <w:r>
-              <w:rPr>
-                <w:lang w:val="en-US"/>
-              </w:rPr>
-              <w:t>then</w:t>
-            </w:r>
-            <w:proofErr w:type="gramEnd"/>
-            <w:r>
-              <w:rPr>
-                <w:lang w:val="en-US"/>
-              </w:rPr>
-              <w:t xml:space="preserve"> type your message. When you’re done, press Esc, then ‘</w:t>
-            </w:r>
-            <w:proofErr w:type="gramStart"/>
-            <w:r>
-              <w:rPr>
-                <w:lang w:val="en-US"/>
-              </w:rPr>
-              <w:t>:</w:t>
-            </w:r>
-            <w:proofErr w:type="spellStart"/>
-            <w:r>
-              <w:rPr>
-                <w:lang w:val="en-US"/>
-              </w:rPr>
-              <w:t>wq</w:t>
-            </w:r>
-            <w:proofErr w:type="spellEnd"/>
-            <w:r>
-              <w:rPr>
-                <w:lang w:val="en-US"/>
-              </w:rPr>
-              <w:t>’</w:t>
-            </w:r>
-            <w:proofErr w:type="gramEnd"/>
-            <w:r>
-              <w:rPr>
-                <w:lang w:val="en-US"/>
-              </w:rPr>
-              <w:t xml:space="preserve">. The </w:t>
-            </w:r>
-            <w:proofErr w:type="spellStart"/>
-            <w:r>
-              <w:rPr>
-                <w:lang w:val="en-US"/>
-              </w:rPr>
-              <w:t>wq</w:t>
-            </w:r>
-            <w:proofErr w:type="spellEnd"/>
-            <w:r>
-              <w:rPr>
-                <w:lang w:val="en-US"/>
-              </w:rPr>
-              <w:t xml:space="preserve"> stands for write and quit. Don’t forget the colon.</w:t>
+            <w:r>
+              <w:rPr>
+                <w:lang w:val="en-US"/>
+              </w:rPr>
+              <w:t>git commit -m &lt;your message&gt;</w:t>
+            </w:r>
+          </w:p>
+          <w:p>
+            <w:pPr>
+              <w:rPr>
+                <w:lang w:val="en-US"/>
+              </w:rPr>
+            </w:pPr>
+            <w:r>
+              <w:rPr>
+                <w:lang w:val="en-US"/>
+              </w:rPr>
+              <w:t>Press i, then type your message. When you’re done, press Esc, then ‘:wq’. The wq stands for write and quit. Don’t forget the colon.</w:t>
             </w:r>
           </w:p>
         </w:tc>
@@ -276,21 +182,7 @@
               <w:rPr>
                 <w:lang w:val="en-US"/>
               </w:rPr>
-              <w:t xml:space="preserve">Pushing your commits to the remote repo (the one on </w:t>
-            </w:r>
-            <w:proofErr w:type="spellStart"/>
-            <w:r>
-              <w:rPr>
-                <w:lang w:val="en-US"/>
-              </w:rPr>
-              <w:t>GitHub</w:t>
-            </w:r>
-            <w:proofErr w:type="spellEnd"/>
-            <w:r>
-              <w:rPr>
-                <w:lang w:val="en-US"/>
-              </w:rPr>
-              <w:t>)</w:t>
+              <w:t>Pushing your commits to the remote repo (the one on GitHub)</w:t>
             </w:r>
           </w:p>
         </w:tc>
@@ -304,115 +196,57 @@
                 <w:lang w:val="en-US"/>
               </w:rPr>
             </w:pPr>
-            <w:proofErr w:type="spellStart"/>
-            <w:r>
-              <w:rPr>
-                <w:lang w:val="en-US"/>
-              </w:rPr>
-              <w:t>git</w:t>
-            </w:r>
-            <w:proofErr w:type="spellEnd"/>
-            <w:r>
-              <w:rPr>
-                <w:lang w:val="en-US"/>
-              </w:rPr>
-              <w:t xml:space="preserve"> push</w:t>
-            </w:r>
-          </w:p>
-          <w:p>
-            <w:pPr>
-              <w:rPr>
-                <w:lang w:val="en-US"/>
-              </w:rPr>
-            </w:pPr>
-            <w:r>
-              <w:rPr>
-                <w:lang w:val="en-US"/>
-              </w:rPr>
-              <w:t xml:space="preserve">If you’ve set a passphrase for </w:t>
-            </w:r>
-            <w:proofErr w:type="spellStart"/>
-            <w:r>
-              <w:rPr>
-                <w:lang w:val="en-US"/>
-              </w:rPr>
-              <w:t>ssh</w:t>
-            </w:r>
-            <w:proofErr w:type="spellEnd"/>
-            <w:r>
-              <w:rPr>
-                <w:lang w:val="en-US"/>
-              </w:rPr>
-              <w:t xml:space="preserve"> keys, you’ll need to type in that passphrase. If you didn’t set a passphrase, then just hit Enter.</w:t>
-            </w:r>
-          </w:p>
-          <w:p>
-            <w:pPr>
-              <w:rPr>
-                <w:lang w:val="en-US"/>
-              </w:rPr>
-            </w:pPr>
-            <w:r>
-              <w:rPr>
-                <w:lang w:val="en-US"/>
-              </w:rPr>
-              <w:t xml:space="preserve">Otherwise, </w:t>
-            </w:r>
-            <w:proofErr w:type="spellStart"/>
-            <w:r>
-              <w:rPr>
-                <w:lang w:val="en-US"/>
-              </w:rPr>
-              <w:t>GitBash</w:t>
-            </w:r>
-            <w:proofErr w:type="spellEnd"/>
-            <w:r>
-              <w:rPr>
-                <w:lang w:val="en-US"/>
-              </w:rPr>
-              <w:t xml:space="preserve"> will prompt you for your </w:t>
-            </w:r>
-            <w:proofErr w:type="spellStart"/>
-            <w:r>
-              <w:rPr>
-                <w:lang w:val="en-US"/>
-              </w:rPr>
-              <w:t>GitHub</w:t>
-            </w:r>
-            <w:proofErr w:type="spellEnd"/>
-            <w:r>
-              <w:rPr>
-                <w:lang w:val="en-US"/>
-              </w:rPr>
-              <w:t xml:space="preserve"> username (email) and password.</w:t>
-            </w:r>
-          </w:p>
-          <w:p>
-            <w:pPr>
-              <w:rPr>
-                <w:lang w:val="en-US"/>
-              </w:rPr>
-            </w:pPr>
-          </w:p>
-          <w:p>
-            <w:pPr>
-              <w:rPr>
-                <w:lang w:val="en-US"/>
-              </w:rPr>
-            </w:pPr>
-            <w:proofErr w:type="spellStart"/>
-            <w:r>
-              <w:rPr>
-                <w:lang w:val="en-US"/>
-              </w:rPr>
-              <w:t>git</w:t>
-            </w:r>
-            <w:proofErr w:type="spellEnd"/>
-            <w:r>
-              <w:rPr>
-                <w:lang w:val="en-US"/>
-              </w:rPr>
-              <w:t xml:space="preserve"> push &lt;repo&gt; &lt;branch&gt;</w:t>
+            <w:r>
+              <w:rPr>
+                <w:lang w:val="en-US"/>
+              </w:rPr>
+              <w:t>git push</w:t>
+            </w:r>
+          </w:p>
+          <w:p>
+            <w:pPr>
+              <w:rPr>
+                <w:lang w:val="en-US"/>
+              </w:rPr>
+            </w:pPr>
+            <w:r>
+              <w:rPr>
+                <w:lang w:val="en-US"/>
+              </w:rPr>
+              <w:t>If you’ve set a passphrase for ssh keys, you’ll need to type in that passphrase. If you didn’t set a passphrase, then just hit Enter.</w:t>
+            </w:r>
+          </w:p>
+          <w:p>
+            <w:pPr>
+              <w:rPr>
+                <w:lang w:val="en-US"/>
+              </w:rPr>
+            </w:pPr>
+            <w:r>
+              <w:rPr>
+                <w:lang w:val="en-US"/>
+              </w:rPr>
+              <w:t>Otherwise, GitBash will prompt you for your GitHub username (email) and password.</w:t>
+            </w:r>
+          </w:p>
+          <w:p>
+            <w:pPr>
+              <w:rPr>
+                <w:lang w:val="en-US"/>
+              </w:rPr>
+            </w:pPr>
+          </w:p>
+          <w:p>
+            <w:pPr>
+              <w:rPr>
+                <w:lang w:val="en-US"/>
+              </w:rPr>
+            </w:pPr>
+            <w:r>
+              <w:rPr>
+                <w:lang w:val="en-US"/>
+              </w:rPr>
+              <w:t>git push &lt;repo&gt; &lt;branch&gt;</w:t>
             </w:r>
           </w:p>
         </w:tc>
@@ -446,19 +280,11 @@
                 <w:lang w:val="en-US"/>
               </w:rPr>
             </w:pPr>
-            <w:proofErr w:type="spellStart"/>
-            <w:r>
-              <w:rPr>
-                <w:lang w:val="en-US"/>
-              </w:rPr>
-              <w:t>git</w:t>
-            </w:r>
-            <w:proofErr w:type="spellEnd"/>
-            <w:r>
-              <w:rPr>
-                <w:lang w:val="en-US"/>
-              </w:rPr>
-              <w:t xml:space="preserve"> status</w:t>
+            <w:r>
+              <w:rPr>
+                <w:lang w:val="en-US"/>
+              </w:rPr>
+              <w:t>git status</w:t>
             </w:r>
           </w:p>
         </w:tc>
@@ -492,19 +318,11 @@
                 <w:lang w:val="en-US"/>
               </w:rPr>
             </w:pPr>
-            <w:proofErr w:type="spellStart"/>
-            <w:r>
-              <w:rPr>
-                <w:lang w:val="en-US"/>
-              </w:rPr>
-              <w:t>git</w:t>
-            </w:r>
-            <w:proofErr w:type="spellEnd"/>
-            <w:r>
-              <w:rPr>
-                <w:lang w:val="en-US"/>
-              </w:rPr>
-              <w:t xml:space="preserve"> add &lt;filename&gt;</w:t>
+            <w:r>
+              <w:rPr>
+                <w:lang w:val="en-US"/>
+              </w:rPr>
+              <w:t>git add &lt;filename&gt;</w:t>
             </w:r>
           </w:p>
           <w:p>
@@ -533,40 +351,24 @@
                 <w:lang w:val="en-US"/>
               </w:rPr>
             </w:pPr>
-            <w:proofErr w:type="spellStart"/>
-            <w:r>
-              <w:rPr>
-                <w:lang w:val="en-US"/>
-              </w:rPr>
-              <w:t>git</w:t>
-            </w:r>
-            <w:proofErr w:type="spellEnd"/>
-            <w:r>
-              <w:rPr>
-                <w:lang w:val="en-US"/>
-              </w:rPr>
-              <w:t xml:space="preserve"> add -a</w:t>
-            </w:r>
-          </w:p>
-          <w:p>
-            <w:pPr>
-              <w:rPr>
-                <w:lang w:val="en-US"/>
-              </w:rPr>
-            </w:pPr>
-            <w:proofErr w:type="spellStart"/>
-            <w:r>
-              <w:rPr>
-                <w:lang w:val="en-US"/>
-              </w:rPr>
-              <w:t>git</w:t>
-            </w:r>
-            <w:proofErr w:type="spellEnd"/>
-            <w:r>
-              <w:rPr>
-                <w:lang w:val="en-US"/>
-              </w:rPr>
-              <w:t xml:space="preserve"> add * </w:t>
+            <w:r>
+              <w:rPr>
+                <w:lang w:val="en-US"/>
+              </w:rPr>
+              <w:t>git add -a</w:t>
+            </w:r>
+          </w:p>
+          <w:p>
+            <w:pPr>
+              <w:rPr>
+                <w:lang w:val="en-US"/>
+              </w:rPr>
+            </w:pPr>
+            <w:r>
+              <w:rPr>
+                <w:lang w:val="en-US"/>
+              </w:rPr>
+              <w:t xml:space="preserve">git add * </w:t>
             </w:r>
           </w:p>
           <w:p>
@@ -619,19 +421,11 @@
                 <w:lang w:val="en-US"/>
               </w:rPr>
             </w:pPr>
-            <w:proofErr w:type="spellStart"/>
-            <w:r>
-              <w:rPr>
-                <w:lang w:val="en-US"/>
-              </w:rPr>
-              <w:t>git</w:t>
-            </w:r>
-            <w:proofErr w:type="spellEnd"/>
-            <w:r>
-              <w:rPr>
-                <w:lang w:val="en-US"/>
-              </w:rPr>
-              <w:t xml:space="preserve"> diff --cached</w:t>
+            <w:r>
+              <w:rPr>
+                <w:lang w:val="en-US"/>
+              </w:rPr>
+              <w:t>git diff --cached</w:t>
             </w:r>
           </w:p>
         </w:tc>
@@ -665,7 +459,6 @@
                 <w:lang w:val="en-US"/>
               </w:rPr>
             </w:pPr>
-            <w:proofErr w:type="spellStart"/>
             <w:r>
               <w:rPr>
                 <w:lang w:val="en-US"/>
@@ -676,14 +469,7 @@
               <w:rPr>
                 <w:lang w:val="en-US"/>
               </w:rPr>
-              <w:t>it</w:t>
-            </w:r>
-            <w:proofErr w:type="spellEnd"/>
-            <w:r>
-              <w:rPr>
-                <w:lang w:val="en-US"/>
-              </w:rPr>
-              <w:t xml:space="preserve"> tag -a &lt;tag name&gt; -m &lt;your message&gt;</w:t>
+              <w:t>it tag -a &lt;tag name&gt; -m &lt;your message&gt;</w:t>
             </w:r>
           </w:p>
           <w:p>
@@ -712,19 +498,11 @@
                 <w:lang w:val="en-US"/>
               </w:rPr>
             </w:pPr>
-            <w:proofErr w:type="spellStart"/>
-            <w:r>
-              <w:rPr>
-                <w:lang w:val="en-US"/>
-              </w:rPr>
-              <w:t>git</w:t>
-            </w:r>
-            <w:proofErr w:type="spellEnd"/>
-            <w:r>
-              <w:rPr>
-                <w:lang w:val="en-US"/>
-              </w:rPr>
-              <w:t xml:space="preserve"> tag -a &lt;tag name&gt; &lt;checksum&gt; -m &lt;your message&gt;</w:t>
+            <w:r>
+              <w:rPr>
+                <w:lang w:val="en-US"/>
+              </w:rPr>
+              <w:t>git tag -a &lt;tag name&gt; &lt;checksum&gt; -m &lt;your message&gt;</w:t>
             </w:r>
           </w:p>
           <w:p>
@@ -771,19 +549,11 @@
                 <w:lang w:val="en-US"/>
               </w:rPr>
             </w:pPr>
-            <w:proofErr w:type="spellStart"/>
-            <w:r>
-              <w:rPr>
-                <w:lang w:val="en-US"/>
-              </w:rPr>
-              <w:t>git</w:t>
-            </w:r>
-            <w:proofErr w:type="spellEnd"/>
-            <w:r>
-              <w:rPr>
-                <w:lang w:val="en-US"/>
-              </w:rPr>
-              <w:t xml:space="preserve"> tag</w:t>
+            <w:r>
+              <w:rPr>
+                <w:lang w:val="en-US"/>
+              </w:rPr>
+              <w:t>git tag</w:t>
             </w:r>
           </w:p>
           <w:p>
@@ -812,60 +582,24 @@
                 <w:lang w:val="en-US"/>
               </w:rPr>
             </w:pPr>
-            <w:proofErr w:type="spellStart"/>
-            <w:r>
-              <w:rPr>
-                <w:lang w:val="en-US"/>
-              </w:rPr>
-              <w:t>git</w:t>
-            </w:r>
-            <w:proofErr w:type="spellEnd"/>
-            <w:r>
-              <w:rPr>
-                <w:lang w:val="en-US"/>
-              </w:rPr>
-              <w:t xml:space="preserve"> tag -l &lt;search criteria&gt;</w:t>
-            </w:r>
-          </w:p>
-          <w:p>
-            <w:pPr>
-              <w:rPr>
-                <w:lang w:val="en-US"/>
-              </w:rPr>
-            </w:pPr>
-            <w:r>
-              <w:rPr>
-                <w:lang w:val="en-US"/>
-              </w:rPr>
-              <w:t xml:space="preserve">This finds tags that match your search criteria. For example, </w:t>
-            </w:r>
-            <w:proofErr w:type="spellStart"/>
-            <w:r>
-              <w:rPr>
-                <w:lang w:val="en-US"/>
-              </w:rPr>
-              <w:t>git</w:t>
-            </w:r>
-            <w:proofErr w:type="spellEnd"/>
-            <w:r>
-              <w:rPr>
-                <w:lang w:val="en-US"/>
-              </w:rPr>
-              <w:t xml:space="preserve"> tag -l “a*” will find all tags starting with “a”. Similarly, </w:t>
-            </w:r>
-            <w:proofErr w:type="spellStart"/>
-            <w:r>
-              <w:rPr>
-                <w:lang w:val="en-US"/>
-              </w:rPr>
-              <w:t>git</w:t>
-            </w:r>
-            <w:proofErr w:type="spellEnd"/>
-            <w:r>
-              <w:rPr>
-                <w:lang w:val="en-US"/>
-              </w:rPr>
-              <w:t xml:space="preserve"> tag -l “*s” will find all tags ending with “s”.</w:t>
+            <w:r>
+              <w:rPr>
+                <w:lang w:val="en-US"/>
+              </w:rPr>
+              <w:t>git tag -l &lt;search criteria&gt;</w:t>
+            </w:r>
+          </w:p>
+          <w:p>
+            <w:pPr>
+              <w:rPr>
+                <w:lang w:val="en-US"/>
+              </w:rPr>
+            </w:pPr>
+            <w:r>
+              <w:rPr>
+                <w:lang w:val="en-US"/>
+              </w:rPr>
+              <w:t>This finds tags that match your search criteria. For example, git tag -l “a*” will find all tags starting with “a”. Similarly, git tag -l “*s” will find all tags ending with “s”.</w:t>
             </w:r>
           </w:p>
         </w:tc>
@@ -899,19 +633,11 @@
                 <w:lang w:val="en-US"/>
               </w:rPr>
             </w:pPr>
-            <w:proofErr w:type="spellStart"/>
-            <w:r>
-              <w:rPr>
-                <w:lang w:val="en-US"/>
-              </w:rPr>
-              <w:t>git</w:t>
-            </w:r>
-            <w:proofErr w:type="spellEnd"/>
-            <w:r>
-              <w:rPr>
-                <w:lang w:val="en-US"/>
-              </w:rPr>
-              <w:t xml:space="preserve"> log</w:t>
+            <w:r>
+              <w:rPr>
+                <w:lang w:val="en-US"/>
+              </w:rPr>
+              <w:t>git log</w:t>
             </w:r>
           </w:p>
           <w:p>
@@ -940,28 +666,12 @@
                 <w:lang w:val="en-US"/>
               </w:rPr>
             </w:pPr>
-            <w:proofErr w:type="spellStart"/>
-            <w:r>
-              <w:rPr>
-                <w:lang w:val="en-US"/>
-              </w:rPr>
-              <w:t>git</w:t>
-            </w:r>
-            <w:proofErr w:type="spellEnd"/>
-            <w:r>
-              <w:rPr>
-                <w:lang w:val="en-US"/>
-              </w:rPr>
-              <w:t xml:space="preserve"> </w:t>
-            </w:r>
-            <w:proofErr w:type="spellStart"/>
-            <w:r>
-              <w:rPr>
-                <w:lang w:val="en-US"/>
-              </w:rPr>
-              <w:t>reflog</w:t>
-            </w:r>
-            <w:proofErr w:type="spellEnd"/>
+            <w:r>
+              <w:rPr>
+                <w:lang w:val="en-US"/>
+              </w:rPr>
+              <w:t>git reflog</w:t>
+            </w:r>
           </w:p>
           <w:p>
             <w:pPr>
@@ -1008,19 +718,11 @@
                 <w:lang w:val="en-US"/>
               </w:rPr>
             </w:pPr>
-            <w:proofErr w:type="spellStart"/>
-            <w:r>
-              <w:rPr>
-                <w:lang w:val="en-US"/>
-              </w:rPr>
-              <w:t>git</w:t>
-            </w:r>
-            <w:proofErr w:type="spellEnd"/>
-            <w:r>
-              <w:rPr>
-                <w:lang w:val="en-US"/>
-              </w:rPr>
-              <w:t xml:space="preserve"> fetch</w:t>
+            <w:r>
+              <w:rPr>
+                <w:lang w:val="en-US"/>
+              </w:rPr>
+              <w:t>git fetch</w:t>
             </w:r>
           </w:p>
           <w:p>
@@ -1055,46 +757,24 @@
                 <w:lang w:val="en-US"/>
               </w:rPr>
             </w:pPr>
-            <w:proofErr w:type="spellStart"/>
-            <w:r>
-              <w:rPr>
-                <w:lang w:val="en-US"/>
-              </w:rPr>
-              <w:t>git</w:t>
-            </w:r>
-            <w:proofErr w:type="spellEnd"/>
-            <w:r>
-              <w:rPr>
-                <w:lang w:val="en-US"/>
-              </w:rPr>
-              <w:t xml:space="preserve"> merge</w:t>
-            </w:r>
-          </w:p>
-          <w:p>
-            <w:pPr>
-              <w:rPr>
-                <w:lang w:val="en-US"/>
-              </w:rPr>
-            </w:pPr>
-            <w:r>
-              <w:rPr>
-                <w:lang w:val="en-US"/>
-              </w:rPr>
-              <w:t xml:space="preserve">After you </w:t>
-            </w:r>
-            <w:proofErr w:type="spellStart"/>
-            <w:r>
-              <w:rPr>
-                <w:lang w:val="en-US"/>
-              </w:rPr>
-              <w:t>git</w:t>
-            </w:r>
-            <w:proofErr w:type="spellEnd"/>
-            <w:r>
-              <w:rPr>
-                <w:lang w:val="en-US"/>
-              </w:rPr>
-              <w:t xml:space="preserve"> fetch, t</w:t>
+            <w:r>
+              <w:rPr>
+                <w:lang w:val="en-US"/>
+              </w:rPr>
+              <w:t>git merge</w:t>
+            </w:r>
+          </w:p>
+          <w:p>
+            <w:pPr>
+              <w:rPr>
+                <w:lang w:val="en-US"/>
+              </w:rPr>
+            </w:pPr>
+            <w:r>
+              <w:rPr>
+                <w:lang w:val="en-US"/>
+              </w:rPr>
+              <w:t>After you git fetch, t</w:t>
             </w:r>
             <w:r>
               <w:rPr>
@@ -1122,60 +802,24 @@
                 <w:lang w:val="en-US"/>
               </w:rPr>
             </w:pPr>
-            <w:proofErr w:type="spellStart"/>
-            <w:r>
-              <w:rPr>
-                <w:lang w:val="en-US"/>
-              </w:rPr>
-              <w:t>git</w:t>
-            </w:r>
-            <w:proofErr w:type="spellEnd"/>
-            <w:r>
-              <w:rPr>
-                <w:lang w:val="en-US"/>
-              </w:rPr>
-              <w:t xml:space="preserve"> pull</w:t>
-            </w:r>
-          </w:p>
-          <w:p>
-            <w:pPr>
-              <w:rPr>
-                <w:lang w:val="en-US"/>
-              </w:rPr>
-            </w:pPr>
-            <w:r>
-              <w:rPr>
-                <w:lang w:val="en-US"/>
-              </w:rPr>
-              <w:t xml:space="preserve">This will automatically do a </w:t>
-            </w:r>
-            <w:proofErr w:type="spellStart"/>
-            <w:r>
-              <w:rPr>
-                <w:lang w:val="en-US"/>
-              </w:rPr>
-              <w:t>git</w:t>
-            </w:r>
-            <w:proofErr w:type="spellEnd"/>
-            <w:r>
-              <w:rPr>
-                <w:lang w:val="en-US"/>
-              </w:rPr>
-              <w:t xml:space="preserve"> fetch and </w:t>
-            </w:r>
-            <w:proofErr w:type="spellStart"/>
-            <w:r>
-              <w:rPr>
-                <w:lang w:val="en-US"/>
-              </w:rPr>
-              <w:t>git</w:t>
-            </w:r>
-            <w:proofErr w:type="spellEnd"/>
-            <w:r>
-              <w:rPr>
-                <w:lang w:val="en-US"/>
-              </w:rPr>
-              <w:t xml:space="preserve"> merge for you. If there are conflicts, you’ll have to resolve them </w:t>
+            <w:r>
+              <w:rPr>
+                <w:lang w:val="en-US"/>
+              </w:rPr>
+              <w:t>git pull</w:t>
+            </w:r>
+          </w:p>
+          <w:p>
+            <w:pPr>
+              <w:rPr>
+                <w:lang w:val="en-US"/>
+              </w:rPr>
+            </w:pPr>
+            <w:r>
+              <w:rPr>
+                <w:lang w:val="en-US"/>
+              </w:rPr>
+              <w:t xml:space="preserve">This will automatically do a git fetch and git merge for you. If there are conflicts, you’ll have to resolve them </w:t>
             </w:r>
             <w:r>
               <w:rPr>
@@ -1215,19 +859,11 @@
                 <w:lang w:val="en-US"/>
               </w:rPr>
             </w:pPr>
-            <w:proofErr w:type="spellStart"/>
-            <w:r>
-              <w:rPr>
-                <w:lang w:val="en-US"/>
-              </w:rPr>
-              <w:t>git</w:t>
-            </w:r>
-            <w:proofErr w:type="spellEnd"/>
-            <w:r>
-              <w:rPr>
-                <w:lang w:val="en-US"/>
-              </w:rPr>
-              <w:t xml:space="preserve"> checkout &lt;branch name&gt;</w:t>
+            <w:r>
+              <w:rPr>
+                <w:lang w:val="en-US"/>
+              </w:rPr>
+              <w:t>git checkout &lt;branch name&gt;</w:t>
             </w:r>
           </w:p>
         </w:tc>
@@ -1261,19 +897,11 @@
                 <w:lang w:val="en-US"/>
               </w:rPr>
             </w:pPr>
-            <w:proofErr w:type="spellStart"/>
-            <w:r>
-              <w:rPr>
-                <w:lang w:val="en-US"/>
-              </w:rPr>
-              <w:t>git</w:t>
-            </w:r>
-            <w:proofErr w:type="spellEnd"/>
-            <w:r>
-              <w:rPr>
-                <w:lang w:val="en-US"/>
-              </w:rPr>
-              <w:t xml:space="preserve"> revert &lt; checksum&gt;</w:t>
+            <w:r>
+              <w:rPr>
+                <w:lang w:val="en-US"/>
+              </w:rPr>
+              <w:t>git revert &lt; checksum&gt;</w:t>
             </w:r>
             <w:r>
               <w:rPr>
@@ -1313,61 +941,33 @@
                 <w:lang w:val="en-US"/>
               </w:rPr>
             </w:pPr>
-            <w:proofErr w:type="spellStart"/>
-            <w:r>
-              <w:rPr>
-                <w:lang w:val="en-US"/>
-              </w:rPr>
-              <w:t>git</w:t>
-            </w:r>
-            <w:proofErr w:type="spellEnd"/>
-            <w:r>
-              <w:rPr>
-                <w:lang w:val="en-US"/>
-              </w:rPr>
-              <w:t xml:space="preserve"> clone &lt;</w:t>
-            </w:r>
-            <w:proofErr w:type="spellStart"/>
-            <w:r>
-              <w:rPr>
-                <w:lang w:val="en-US"/>
-              </w:rPr>
-              <w:t>ssh</w:t>
-            </w:r>
-            <w:proofErr w:type="spellEnd"/>
-            <w:r>
-              <w:rPr>
-                <w:lang w:val="en-US"/>
-              </w:rPr>
-              <w:t xml:space="preserve"> key&gt; &lt;target folder&gt;</w:t>
-            </w:r>
-          </w:p>
-          <w:p>
-            <w:pPr>
-              <w:rPr>
-                <w:lang w:val="en-US"/>
-              </w:rPr>
-            </w:pPr>
-            <w:r>
-              <w:rPr>
-                <w:lang w:val="en-US"/>
-              </w:rPr>
-              <w:t xml:space="preserve">If you’re already in your target folder, just put a </w:t>
-            </w:r>
-            <w:proofErr w:type="spellStart"/>
-            <w:r>
-              <w:rPr>
-                <w:lang w:val="en-US"/>
-              </w:rPr>
-              <w:t>fullstop</w:t>
-            </w:r>
-            <w:proofErr w:type="spellEnd"/>
-            <w:r>
-              <w:rPr>
-                <w:lang w:val="en-US"/>
-              </w:rPr>
-              <w:t xml:space="preserve"> instead of the whole folder path.</w:t>
-            </w:r>
+            <w:r>
+              <w:rPr>
+                <w:lang w:val="en-US"/>
+              </w:rPr>
+              <w:t>git clone &lt;ssh key&gt; &lt;target folder&gt;</w:t>
+            </w:r>
+          </w:p>
+          <w:p>
+            <w:pPr>
+              <w:rPr>
+                <w:lang w:val="en-US"/>
+              </w:rPr>
+            </w:pPr>
+            <w:r>
+              <w:rPr>
+                <w:lang w:val="en-US"/>
+              </w:rPr>
+              <w:t>If you’re al</w:t>
+            </w:r>
+            <w:r>
+              <w:rPr>
+                <w:lang w:val="en-US"/>
+              </w:rPr>
+              <w:t>ready in your target folder, you don’t have to put anything for the target folder.</w:t>
+            </w:r>
+            <w:bookmarkStart w:id="0" w:name="_GoBack"/>
+            <w:bookmarkEnd w:id="0"/>
           </w:p>
         </w:tc>
       </w:tr>
@@ -1378,8 +978,6 @@
           <w:lang w:val="en-US"/>
         </w:rPr>
       </w:pPr>
-      <w:bookmarkStart w:id="0" w:name="_GoBack"/>
-      <w:bookmarkEnd w:id="0"/>
     </w:p>
     <w:sectPr>
       <w:pgSz w:w="11906" w:h="16838"/>

</xml_diff>

<commit_message>
updated Tags and Versioning and fixed typo in Table of Scenarios
</commit_message>
<xml_diff>
--- a/Table of Scenarios.docx
+++ b/Table of Scenarios.docx
@@ -724,8 +724,22 @@
               <w:rPr>
                 <w:lang w:val="en-US"/>
               </w:rPr>
-              <w:t xml:space="preserve"> tag -a &lt;tag name&gt; &lt;checksum&gt; -m &lt;your message&gt;</w:t>
-            </w:r>
+              <w:t xml:space="preserve"> tag -a &lt;tag name&gt; -m &lt;your message&gt;</w:t>
+            </w:r>
+            <w:r>
+              <w:rPr>
+                <w:lang w:val="en-US"/>
+              </w:rPr>
+              <w:t xml:space="preserve"> </w:t>
+            </w:r>
+            <w:r>
+              <w:rPr>
+                <w:lang w:val="en-US"/>
+              </w:rPr>
+              <w:t>&lt;checksum&gt;</w:t>
+            </w:r>
+            <w:bookmarkStart w:id="0" w:name="_GoBack"/>
+            <w:bookmarkEnd w:id="0"/>
           </w:p>
           <w:p>
             <w:pPr>
@@ -1380,8 +1394,6 @@
               </w:rPr>
               <w:t>Rolling back</w:t>
             </w:r>
-            <w:bookmarkStart w:id="0" w:name="_GoBack"/>
-            <w:bookmarkEnd w:id="0"/>
           </w:p>
         </w:tc>
         <w:tc>

</xml_diff>